<commit_message>
Added pdf documents for labs
</commit_message>
<xml_diff>
--- a/labs/Оформление лабораторных работ.docx
+++ b/labs/Оформление лабораторных работ.docx
@@ -1372,8 +1372,6 @@
             <w:r>
               <w:t>Массивы</w:t>
             </w:r>
-            <w:bookmarkStart w:id="2" w:name="_GoBack"/>
-            <w:bookmarkEnd w:id="2"/>
           </w:p>
         </w:tc>
         <w:tc>
@@ -1638,6 +1636,7 @@
         <w:tc>
           <w:tcPr>
             <w:tcW w:w="834" w:type="dxa"/>
+            <w:vMerge w:val="restart"/>
           </w:tcPr>
           <w:p>
             <w:pPr>
@@ -1652,6 +1651,7 @@
         <w:tc>
           <w:tcPr>
             <w:tcW w:w="2422" w:type="dxa"/>
+            <w:vMerge w:val="restart"/>
           </w:tcPr>
           <w:p>
             <w:pPr>
@@ -1672,6 +1672,9 @@
               <w:spacing w:line="240" w:lineRule="auto"/>
               <w:ind w:firstLine="0"/>
             </w:pPr>
+            <w:r>
+              <w:t>Процедуры</w:t>
+            </w:r>
           </w:p>
         </w:tc>
         <w:tc>
@@ -1691,29 +1694,25 @@
         <w:tc>
           <w:tcPr>
             <w:tcW w:w="834" w:type="dxa"/>
+            <w:vMerge/>
           </w:tcPr>
           <w:p>
             <w:pPr>
               <w:spacing w:line="240" w:lineRule="auto"/>
               <w:ind w:firstLine="0"/>
             </w:pPr>
-            <w:r>
-              <w:t>5</w:t>
-            </w:r>
           </w:p>
         </w:tc>
         <w:tc>
           <w:tcPr>
             <w:tcW w:w="2422" w:type="dxa"/>
+            <w:vMerge/>
           </w:tcPr>
           <w:p>
             <w:pPr>
               <w:spacing w:line="240" w:lineRule="auto"/>
               <w:ind w:firstLine="0"/>
             </w:pPr>
-            <w:r>
-              <w:t>Модули</w:t>
-            </w:r>
           </w:p>
         </w:tc>
         <w:tc>
@@ -1725,6 +1724,9 @@
               <w:spacing w:line="240" w:lineRule="auto"/>
               <w:ind w:firstLine="0"/>
             </w:pPr>
+            <w:r>
+              <w:t>Функции</w:t>
+            </w:r>
           </w:p>
         </w:tc>
         <w:tc>
@@ -1744,12 +1746,226 @@
         <w:tc>
           <w:tcPr>
             <w:tcW w:w="834" w:type="dxa"/>
+            <w:vMerge/>
           </w:tcPr>
           <w:p>
             <w:pPr>
               <w:spacing w:line="240" w:lineRule="auto"/>
               <w:ind w:firstLine="0"/>
             </w:pPr>
+          </w:p>
+        </w:tc>
+        <w:tc>
+          <w:tcPr>
+            <w:tcW w:w="2422" w:type="dxa"/>
+            <w:vMerge/>
+          </w:tcPr>
+          <w:p>
+            <w:pPr>
+              <w:spacing w:line="240" w:lineRule="auto"/>
+              <w:ind w:firstLine="0"/>
+            </w:pPr>
+          </w:p>
+        </w:tc>
+        <w:tc>
+          <w:tcPr>
+            <w:tcW w:w="3827" w:type="dxa"/>
+          </w:tcPr>
+          <w:p>
+            <w:pPr>
+              <w:spacing w:line="240" w:lineRule="auto"/>
+              <w:ind w:firstLine="0"/>
+            </w:pPr>
+            <w:r>
+              <w:t>Параметры процедур и функций</w:t>
+            </w:r>
+          </w:p>
+        </w:tc>
+        <w:tc>
+          <w:tcPr>
+            <w:tcW w:w="2262" w:type="dxa"/>
+          </w:tcPr>
+          <w:p>
+            <w:pPr>
+              <w:spacing w:line="240" w:lineRule="auto"/>
+              <w:ind w:firstLine="0"/>
+              <w:jc w:val="center"/>
+            </w:pPr>
+          </w:p>
+        </w:tc>
+      </w:tr>
+      <w:tr>
+        <w:tc>
+          <w:tcPr>
+            <w:tcW w:w="834" w:type="dxa"/>
+            <w:vMerge w:val="restart"/>
+          </w:tcPr>
+          <w:p>
+            <w:pPr>
+              <w:spacing w:line="240" w:lineRule="auto"/>
+              <w:ind w:firstLine="0"/>
+            </w:pPr>
+            <w:r>
+              <w:t>5</w:t>
+            </w:r>
+          </w:p>
+        </w:tc>
+        <w:tc>
+          <w:tcPr>
+            <w:tcW w:w="2422" w:type="dxa"/>
+            <w:vMerge w:val="restart"/>
+          </w:tcPr>
+          <w:p>
+            <w:pPr>
+              <w:spacing w:line="240" w:lineRule="auto"/>
+              <w:ind w:firstLine="0"/>
+            </w:pPr>
+            <w:r>
+              <w:t>Файлы</w:t>
+            </w:r>
+          </w:p>
+        </w:tc>
+        <w:tc>
+          <w:tcPr>
+            <w:tcW w:w="3827" w:type="dxa"/>
+          </w:tcPr>
+          <w:p>
+            <w:pPr>
+              <w:spacing w:line="240" w:lineRule="auto"/>
+              <w:ind w:firstLine="0"/>
+            </w:pPr>
+            <w:r>
+              <w:t>Типизированные файлы</w:t>
+            </w:r>
+          </w:p>
+        </w:tc>
+        <w:tc>
+          <w:tcPr>
+            <w:tcW w:w="2262" w:type="dxa"/>
+          </w:tcPr>
+          <w:p>
+            <w:pPr>
+              <w:spacing w:line="240" w:lineRule="auto"/>
+              <w:ind w:firstLine="0"/>
+              <w:jc w:val="center"/>
+            </w:pPr>
+          </w:p>
+        </w:tc>
+      </w:tr>
+      <w:tr>
+        <w:tc>
+          <w:tcPr>
+            <w:tcW w:w="834" w:type="dxa"/>
+            <w:vMerge/>
+          </w:tcPr>
+          <w:p>
+            <w:pPr>
+              <w:spacing w:line="240" w:lineRule="auto"/>
+              <w:ind w:firstLine="0"/>
+            </w:pPr>
+          </w:p>
+        </w:tc>
+        <w:tc>
+          <w:tcPr>
+            <w:tcW w:w="2422" w:type="dxa"/>
+            <w:vMerge/>
+          </w:tcPr>
+          <w:p>
+            <w:pPr>
+              <w:spacing w:line="240" w:lineRule="auto"/>
+              <w:ind w:firstLine="0"/>
+            </w:pPr>
+          </w:p>
+        </w:tc>
+        <w:tc>
+          <w:tcPr>
+            <w:tcW w:w="3827" w:type="dxa"/>
+          </w:tcPr>
+          <w:p>
+            <w:pPr>
+              <w:spacing w:line="240" w:lineRule="auto"/>
+              <w:ind w:firstLine="0"/>
+            </w:pPr>
+            <w:r>
+              <w:t>Текстовые файлы</w:t>
+            </w:r>
+          </w:p>
+        </w:tc>
+        <w:tc>
+          <w:tcPr>
+            <w:tcW w:w="2262" w:type="dxa"/>
+          </w:tcPr>
+          <w:p>
+            <w:pPr>
+              <w:spacing w:line="240" w:lineRule="auto"/>
+              <w:ind w:firstLine="0"/>
+              <w:jc w:val="center"/>
+            </w:pPr>
+          </w:p>
+        </w:tc>
+      </w:tr>
+      <w:tr>
+        <w:tc>
+          <w:tcPr>
+            <w:tcW w:w="834" w:type="dxa"/>
+            <w:vMerge/>
+          </w:tcPr>
+          <w:p>
+            <w:pPr>
+              <w:spacing w:line="240" w:lineRule="auto"/>
+              <w:ind w:firstLine="0"/>
+            </w:pPr>
+          </w:p>
+        </w:tc>
+        <w:tc>
+          <w:tcPr>
+            <w:tcW w:w="2422" w:type="dxa"/>
+            <w:vMerge/>
+          </w:tcPr>
+          <w:p>
+            <w:pPr>
+              <w:spacing w:line="240" w:lineRule="auto"/>
+              <w:ind w:firstLine="0"/>
+            </w:pPr>
+          </w:p>
+        </w:tc>
+        <w:tc>
+          <w:tcPr>
+            <w:tcW w:w="3827" w:type="dxa"/>
+          </w:tcPr>
+          <w:p>
+            <w:pPr>
+              <w:spacing w:line="240" w:lineRule="auto"/>
+              <w:ind w:firstLine="0"/>
+            </w:pPr>
+            <w:r>
+              <w:t>Нетипизированные файлы</w:t>
+            </w:r>
+          </w:p>
+        </w:tc>
+        <w:tc>
+          <w:tcPr>
+            <w:tcW w:w="2262" w:type="dxa"/>
+          </w:tcPr>
+          <w:p>
+            <w:pPr>
+              <w:spacing w:line="240" w:lineRule="auto"/>
+              <w:ind w:firstLine="0"/>
+              <w:jc w:val="center"/>
+            </w:pPr>
+          </w:p>
+        </w:tc>
+      </w:tr>
+      <w:tr>
+        <w:tc>
+          <w:tcPr>
+            <w:tcW w:w="834" w:type="dxa"/>
+          </w:tcPr>
+          <w:p>
+            <w:pPr>
+              <w:spacing w:line="240" w:lineRule="auto"/>
+              <w:ind w:firstLine="0"/>
+            </w:pPr>
             <w:r>
               <w:t>6</w:t>
             </w:r>
@@ -1765,7 +1981,7 @@
               <w:ind w:firstLine="0"/>
             </w:pPr>
             <w:r>
-              <w:t>Файлы</w:t>
+              <w:t>Модули</w:t>
             </w:r>
           </w:p>
         </w:tc>
@@ -1778,6 +1994,9 @@
               <w:spacing w:line="240" w:lineRule="auto"/>
               <w:ind w:firstLine="0"/>
             </w:pPr>
+            <w:r>
+              <w:t>Модули</w:t>
+            </w:r>
           </w:p>
         </w:tc>
         <w:tc>
@@ -1788,7 +2007,6 @@
             <w:pPr>
               <w:spacing w:line="240" w:lineRule="auto"/>
               <w:ind w:firstLine="0"/>
-              <w:jc w:val="center"/>
             </w:pPr>
           </w:p>
         </w:tc>
@@ -1883,7 +2101,7 @@
                 <w:lang w:eastAsia="ru-RU"/>
               </w:rPr>
             </w:pPr>
-            <w:bookmarkStart w:id="3" w:name="_Toc34190529"/>
+            <w:bookmarkStart w:id="2" w:name="_Toc34190529"/>
             <w:r>
               <w:rPr>
                 <w:rFonts w:eastAsia="Times New Roman" w:cs="Times New Roman"/>
@@ -2830,6 +3048,29 @@
           </w:p>
         </w:tc>
       </w:tr>
+    </w:tbl>
+    <w:p>
+      <w:r>
+        <w:br w:type="page"/>
+      </w:r>
+    </w:p>
+    <w:tbl>
+      <w:tblPr>
+        <w:tblW w:w="5000" w:type="pct"/>
+        <w:jc w:val="center"/>
+        <w:tblBorders>
+          <w:top w:val="single" w:sz="4" w:space="0" w:color="auto"/>
+          <w:left w:val="single" w:sz="4" w:space="0" w:color="auto"/>
+          <w:bottom w:val="single" w:sz="4" w:space="0" w:color="auto"/>
+          <w:right w:val="single" w:sz="4" w:space="0" w:color="auto"/>
+          <w:insideH w:val="single" w:sz="4" w:space="0" w:color="auto"/>
+          <w:insideV w:val="single" w:sz="4" w:space="0" w:color="auto"/>
+        </w:tblBorders>
+        <w:tblLook w:val="0000" w:firstRow="0" w:lastRow="0" w:firstColumn="0" w:lastColumn="0" w:noHBand="0" w:noVBand="0"/>
+      </w:tblPr>
+      <w:tblGrid>
+        <w:gridCol w:w="9345"/>
+      </w:tblGrid>
       <w:tr>
         <w:trPr>
           <w:jc w:val="center"/>
@@ -2837,89 +3078,1057 @@
         <w:tc>
           <w:tcPr>
             <w:tcW w:w="5000" w:type="pct"/>
-            <w:gridSpan w:val="2"/>
-          </w:tcPr>
-          <w:p>
-            <w:pPr>
-              <w:rPr>
-                <w:i/>
-                <w:lang w:eastAsia="ru-RU"/>
-              </w:rPr>
-            </w:pPr>
-            <w:r>
-              <w:rPr>
-                <w:rFonts w:eastAsia="Times New Roman" w:cs="Times New Roman"/>
-                <w:szCs w:val="20"/>
-                <w:lang w:eastAsia="ru-RU"/>
-              </w:rPr>
-              <w:t>Пример описания алгоритма на псевдокоде:</w:t>
-            </w:r>
-          </w:p>
-          <w:p>
-            <w:pPr>
-              <w:ind w:firstLine="0"/>
-              <w:jc w:val="center"/>
-              <w:rPr>
-                <w:i/>
-                <w:lang w:eastAsia="ru-RU"/>
-              </w:rPr>
-            </w:pPr>
-            <w:r>
-              <w:rPr>
-                <w:noProof/>
-                <w:lang w:eastAsia="ru-RU"/>
-              </w:rPr>
-              <w:drawing>
-                <wp:inline distT="0" distB="0" distL="0" distR="0">
-                  <wp:extent cx="5616390" cy="3276600"/>
-                  <wp:effectExtent l="0" t="0" r="3810" b="0"/>
-                  <wp:docPr id="5" name="Рисунок 5" descr="https://hsto.org/storage2/45e/eb3/5cb/45eeb35cb6e9397352b590671814ee5a.png"/>
-                  <wp:cNvGraphicFramePr>
-                    <a:graphicFrameLocks xmlns:a="http://schemas.openxmlformats.org/drawingml/2006/main" noChangeAspect="1"/>
-                  </wp:cNvGraphicFramePr>
-                  <a:graphic xmlns:a="http://schemas.openxmlformats.org/drawingml/2006/main">
-                    <a:graphicData uri="http://schemas.openxmlformats.org/drawingml/2006/picture">
-                      <pic:pic xmlns:pic="http://schemas.openxmlformats.org/drawingml/2006/picture">
-                        <pic:nvPicPr>
-                          <pic:cNvPr id="0" name="Picture 19" descr="https://hsto.org/storage2/45e/eb3/5cb/45eeb35cb6e9397352b590671814ee5a.png"/>
-                          <pic:cNvPicPr>
-                            <a:picLocks noChangeAspect="1" noChangeArrowheads="1"/>
-                          </pic:cNvPicPr>
-                        </pic:nvPicPr>
-                        <pic:blipFill rotWithShape="1">
-                          <a:blip r:embed="rId6">
-                            <a:extLst>
-                              <a:ext uri="{28A0092B-C50C-407E-A947-70E740481C1C}">
-                                <a14:useLocalDpi xmlns:a14="http://schemas.microsoft.com/office/drawing/2010/main" val="0"/>
-                              </a:ext>
-                            </a:extLst>
-                          </a:blip>
-                          <a:srcRect t="6167"/>
-                          <a:stretch/>
-                        </pic:blipFill>
-                        <pic:spPr bwMode="auto">
-                          <a:xfrm>
-                            <a:off x="0" y="0"/>
-                            <a:ext cx="5650102" cy="3296267"/>
-                          </a:xfrm>
-                          <a:prstGeom prst="rect">
-                            <a:avLst/>
-                          </a:prstGeom>
-                          <a:noFill/>
-                          <a:ln>
-                            <a:noFill/>
-                          </a:ln>
-                          <a:extLst>
-                            <a:ext uri="{53640926-AAD7-44D8-BBD7-CCE9431645EC}">
-                              <a14:shadowObscured xmlns:a14="http://schemas.microsoft.com/office/drawing/2010/main"/>
-                            </a:ext>
-                          </a:extLst>
-                        </pic:spPr>
-                      </pic:pic>
-                    </a:graphicData>
-                  </a:graphic>
-                </wp:inline>
-              </w:drawing>
+          </w:tcPr>
+          <w:p>
+            <w:pPr>
+              <w:rPr>
+                <w:rFonts w:eastAsia="Times New Roman" w:cs="Times New Roman"/>
+                <w:szCs w:val="20"/>
+                <w:lang w:eastAsia="ru-RU"/>
+              </w:rPr>
+            </w:pPr>
+            <w:r>
+              <w:rPr>
+                <w:rFonts w:eastAsia="Times New Roman" w:cs="Times New Roman"/>
+                <w:szCs w:val="20"/>
+                <w:lang w:eastAsia="ru-RU"/>
+              </w:rPr>
+              <w:lastRenderedPageBreak/>
+              <w:t xml:space="preserve">Описание алгоритма на </w:t>
+            </w:r>
+            <w:r>
+              <w:rPr>
+                <w:rFonts w:eastAsia="Times New Roman" w:cs="Times New Roman"/>
+                <w:szCs w:val="20"/>
+                <w:lang w:eastAsia="ru-RU"/>
+              </w:rPr>
+              <w:t>псевдокоде</w:t>
+            </w:r>
+            <w:r>
+              <w:rPr>
+                <w:rFonts w:eastAsia="Times New Roman" w:cs="Times New Roman"/>
+                <w:szCs w:val="20"/>
+                <w:lang w:eastAsia="ru-RU"/>
+              </w:rPr>
+              <w:t xml:space="preserve"> должно содержать:</w:t>
+            </w:r>
+          </w:p>
+          <w:p>
+            <w:pPr>
+              <w:pStyle w:val="a4"/>
+              <w:numPr>
+                <w:ilvl w:val="0"/>
+                <w:numId w:val="6"/>
+              </w:numPr>
+              <w:rPr>
+                <w:rFonts w:eastAsia="Times New Roman" w:cs="Times New Roman"/>
+                <w:szCs w:val="20"/>
+                <w:lang w:eastAsia="ru-RU"/>
+              </w:rPr>
+            </w:pPr>
+            <w:r>
+              <w:rPr>
+                <w:rFonts w:eastAsia="Times New Roman" w:cs="Times New Roman"/>
+                <w:szCs w:val="20"/>
+                <w:lang w:eastAsia="ru-RU"/>
+              </w:rPr>
+              <w:t>название;</w:t>
+            </w:r>
+          </w:p>
+          <w:p>
+            <w:pPr>
+              <w:pStyle w:val="a4"/>
+              <w:numPr>
+                <w:ilvl w:val="0"/>
+                <w:numId w:val="6"/>
+              </w:numPr>
+              <w:rPr>
+                <w:rFonts w:eastAsia="Times New Roman" w:cs="Times New Roman"/>
+                <w:szCs w:val="20"/>
+                <w:lang w:eastAsia="ru-RU"/>
+              </w:rPr>
+            </w:pPr>
+            <w:r>
+              <w:rPr>
+                <w:rFonts w:eastAsia="Times New Roman" w:cs="Times New Roman"/>
+                <w:szCs w:val="20"/>
+                <w:lang w:eastAsia="ru-RU"/>
+              </w:rPr>
+              <w:t>описание входных и выходных параметров;</w:t>
+            </w:r>
+          </w:p>
+          <w:p>
+            <w:pPr>
+              <w:pStyle w:val="a4"/>
+              <w:numPr>
+                <w:ilvl w:val="0"/>
+                <w:numId w:val="6"/>
+              </w:numPr>
+              <w:rPr>
+                <w:rFonts w:eastAsia="Times New Roman" w:cs="Times New Roman"/>
+                <w:szCs w:val="20"/>
+                <w:lang w:eastAsia="ru-RU"/>
+              </w:rPr>
+            </w:pPr>
+            <w:r>
+              <w:rPr>
+                <w:rFonts w:eastAsia="Times New Roman" w:cs="Times New Roman"/>
+                <w:szCs w:val="20"/>
+                <w:lang w:eastAsia="ru-RU"/>
+              </w:rPr>
+              <w:t>алгоритм на псевдокоде.</w:t>
+            </w:r>
+          </w:p>
+          <w:p>
+            <w:pPr>
+              <w:rPr>
+                <w:rFonts w:eastAsia="Times New Roman" w:cs="Times New Roman"/>
+                <w:szCs w:val="20"/>
+                <w:lang w:eastAsia="ru-RU"/>
+              </w:rPr>
+            </w:pPr>
+            <w:r>
+              <w:rPr>
+                <w:rFonts w:eastAsia="Times New Roman" w:cs="Times New Roman"/>
+                <w:szCs w:val="20"/>
+                <w:lang w:eastAsia="ru-RU"/>
+              </w:rPr>
+              <w:t>Пример описания алгоритм</w:t>
+            </w:r>
+            <w:r>
+              <w:rPr>
+                <w:rFonts w:eastAsia="Times New Roman" w:cs="Times New Roman"/>
+                <w:szCs w:val="20"/>
+                <w:lang w:eastAsia="ru-RU"/>
+              </w:rPr>
+              <w:t>ов</w:t>
+            </w:r>
+            <w:r>
+              <w:rPr>
+                <w:rFonts w:eastAsia="Times New Roman" w:cs="Times New Roman"/>
+                <w:szCs w:val="20"/>
+                <w:lang w:eastAsia="ru-RU"/>
+              </w:rPr>
+              <w:t xml:space="preserve"> на псевдокоде:</w:t>
+            </w:r>
+          </w:p>
+          <w:p>
+            <w:pPr>
+              <w:rPr>
+                <w:rFonts w:ascii="Courier New" w:eastAsia="Times New Roman" w:hAnsi="Courier New" w:cs="Courier New"/>
+                <w:szCs w:val="20"/>
+                <w:u w:val="single"/>
+                <w:lang w:val="en-US" w:eastAsia="ru-RU"/>
+              </w:rPr>
+            </w:pPr>
+            <w:r>
+              <w:rPr>
+                <w:rFonts w:ascii="Courier New" w:eastAsia="Times New Roman" w:hAnsi="Courier New" w:cs="Courier New"/>
+                <w:szCs w:val="20"/>
+                <w:u w:val="single"/>
+                <w:lang w:val="en-US" w:eastAsia="ru-RU"/>
+              </w:rPr>
+              <w:t xml:space="preserve">algorythm MinElement (V, </w:t>
+            </w:r>
+            <w:r>
+              <w:rPr>
+                <w:rFonts w:ascii="Courier New" w:eastAsia="Times New Roman" w:hAnsi="Courier New" w:cs="Courier New"/>
+                <w:szCs w:val="20"/>
+                <w:u w:val="single"/>
+                <w:lang w:val="en-US" w:eastAsia="ru-RU"/>
+              </w:rPr>
+              <w:t xml:space="preserve">Left, Right, </w:t>
+            </w:r>
+            <w:r>
+              <w:rPr>
+                <w:rFonts w:ascii="Courier New" w:eastAsia="Times New Roman" w:hAnsi="Courier New" w:cs="Courier New"/>
+                <w:szCs w:val="20"/>
+                <w:u w:val="single"/>
+                <w:lang w:val="en-US" w:eastAsia="ru-RU"/>
+              </w:rPr>
+              <w:t>Min)</w:t>
+            </w:r>
+          </w:p>
+          <w:p>
+            <w:pPr>
+              <w:rPr>
+                <w:rFonts w:ascii="Courier New" w:eastAsia="Times New Roman" w:hAnsi="Courier New" w:cs="Courier New"/>
+                <w:szCs w:val="20"/>
+                <w:lang w:eastAsia="ru-RU"/>
+              </w:rPr>
+            </w:pPr>
+            <w:r>
+              <w:rPr>
+                <w:rFonts w:ascii="Courier New" w:eastAsia="Times New Roman" w:hAnsi="Courier New" w:cs="Courier New"/>
+                <w:szCs w:val="20"/>
+                <w:lang w:val="en-US" w:eastAsia="ru-RU"/>
+              </w:rPr>
+              <w:t>input</w:t>
+            </w:r>
+            <w:r>
+              <w:rPr>
+                <w:rFonts w:ascii="Courier New" w:eastAsia="Times New Roman" w:hAnsi="Courier New" w:cs="Courier New"/>
+                <w:szCs w:val="20"/>
+                <w:lang w:eastAsia="ru-RU"/>
+              </w:rPr>
+              <w:t xml:space="preserve">: </w:t>
+            </w:r>
+            <w:r>
+              <w:rPr>
+                <w:rFonts w:ascii="Courier New" w:eastAsia="Times New Roman" w:hAnsi="Courier New" w:cs="Courier New"/>
+                <w:szCs w:val="20"/>
+                <w:lang w:val="en-US" w:eastAsia="ru-RU"/>
+              </w:rPr>
+              <w:t>V</w:t>
+            </w:r>
+            <w:r>
+              <w:rPr>
+                <w:rFonts w:ascii="Courier New" w:eastAsia="Times New Roman" w:hAnsi="Courier New" w:cs="Courier New"/>
+                <w:szCs w:val="20"/>
+                <w:lang w:eastAsia="ru-RU"/>
+              </w:rPr>
+              <w:t xml:space="preserve"> – </w:t>
+            </w:r>
+            <w:r>
+              <w:rPr>
+                <w:rFonts w:ascii="Courier New" w:eastAsia="Times New Roman" w:hAnsi="Courier New" w:cs="Courier New"/>
+                <w:szCs w:val="20"/>
+                <w:lang w:eastAsia="ru-RU"/>
+              </w:rPr>
+              <w:t xml:space="preserve">одномерный массив </w:t>
+            </w:r>
+          </w:p>
+          <w:p>
+            <w:pPr>
+              <w:ind w:left="1163"/>
+              <w:rPr>
+                <w:rFonts w:ascii="Courier New" w:eastAsia="Times New Roman" w:hAnsi="Courier New" w:cs="Courier New"/>
+                <w:szCs w:val="20"/>
+                <w:lang w:eastAsia="ru-RU"/>
+              </w:rPr>
+            </w:pPr>
+            <w:r>
+              <w:rPr>
+                <w:rFonts w:ascii="Courier New" w:eastAsia="Times New Roman" w:hAnsi="Courier New" w:cs="Courier New"/>
+                <w:szCs w:val="20"/>
+                <w:lang w:val="en-US" w:eastAsia="ru-RU"/>
+              </w:rPr>
+              <w:t>Left</w:t>
+            </w:r>
+            <w:r>
+              <w:rPr>
+                <w:rFonts w:ascii="Courier New" w:eastAsia="Times New Roman" w:hAnsi="Courier New" w:cs="Courier New"/>
+                <w:szCs w:val="20"/>
+                <w:lang w:eastAsia="ru-RU"/>
+              </w:rPr>
+              <w:t xml:space="preserve"> – </w:t>
+            </w:r>
+            <w:r>
+              <w:rPr>
+                <w:rFonts w:ascii="Courier New" w:eastAsia="Times New Roman" w:hAnsi="Courier New" w:cs="Courier New"/>
+                <w:szCs w:val="20"/>
+                <w:lang w:eastAsia="ru-RU"/>
+              </w:rPr>
+              <w:t>левая граница для поиска</w:t>
+            </w:r>
+          </w:p>
+          <w:p>
+            <w:pPr>
+              <w:ind w:left="1163"/>
+              <w:rPr>
+                <w:rFonts w:ascii="Courier New" w:eastAsia="Times New Roman" w:hAnsi="Courier New" w:cs="Courier New"/>
+                <w:szCs w:val="20"/>
+                <w:lang w:eastAsia="ru-RU"/>
+              </w:rPr>
+            </w:pPr>
+            <w:r>
+              <w:rPr>
+                <w:rFonts w:ascii="Courier New" w:eastAsia="Times New Roman" w:hAnsi="Courier New" w:cs="Courier New"/>
+                <w:szCs w:val="20"/>
+                <w:lang w:val="en-US" w:eastAsia="ru-RU"/>
+              </w:rPr>
+              <w:t>Right</w:t>
+            </w:r>
+            <w:r>
+              <w:rPr>
+                <w:rFonts w:ascii="Courier New" w:eastAsia="Times New Roman" w:hAnsi="Courier New" w:cs="Courier New"/>
+                <w:szCs w:val="20"/>
+                <w:lang w:eastAsia="ru-RU"/>
+              </w:rPr>
+              <w:t xml:space="preserve"> </w:t>
+            </w:r>
+            <w:r>
+              <w:rPr>
+                <w:rFonts w:ascii="Courier New" w:eastAsia="Times New Roman" w:hAnsi="Courier New" w:cs="Courier New"/>
+                <w:szCs w:val="20"/>
+                <w:lang w:eastAsia="ru-RU"/>
+              </w:rPr>
+              <w:t>–</w:t>
+            </w:r>
+            <w:r>
+              <w:rPr>
+                <w:rFonts w:ascii="Courier New" w:eastAsia="Times New Roman" w:hAnsi="Courier New" w:cs="Courier New"/>
+                <w:szCs w:val="20"/>
+                <w:lang w:eastAsia="ru-RU"/>
+              </w:rPr>
+              <w:t xml:space="preserve"> </w:t>
+            </w:r>
+            <w:r>
+              <w:rPr>
+                <w:rFonts w:ascii="Courier New" w:eastAsia="Times New Roman" w:hAnsi="Courier New" w:cs="Courier New"/>
+                <w:szCs w:val="20"/>
+                <w:lang w:eastAsia="ru-RU"/>
+              </w:rPr>
+              <w:t>правая граница для поиска</w:t>
+            </w:r>
+          </w:p>
+          <w:p>
+            <w:pPr>
+              <w:rPr>
+                <w:rFonts w:ascii="Courier New" w:eastAsia="Times New Roman" w:hAnsi="Courier New" w:cs="Courier New"/>
+                <w:szCs w:val="20"/>
+                <w:lang w:eastAsia="ru-RU"/>
+              </w:rPr>
+            </w:pPr>
+            <w:r>
+              <w:rPr>
+                <w:rFonts w:ascii="Courier New" w:eastAsia="Times New Roman" w:hAnsi="Courier New" w:cs="Courier New"/>
+                <w:szCs w:val="20"/>
+                <w:lang w:val="en-US" w:eastAsia="ru-RU"/>
+              </w:rPr>
+              <w:t>output</w:t>
+            </w:r>
+            <w:r>
+              <w:rPr>
+                <w:rFonts w:ascii="Courier New" w:eastAsia="Times New Roman" w:hAnsi="Courier New" w:cs="Courier New"/>
+                <w:szCs w:val="20"/>
+                <w:lang w:eastAsia="ru-RU"/>
+              </w:rPr>
+              <w:t xml:space="preserve">: </w:t>
+            </w:r>
+            <w:r>
+              <w:rPr>
+                <w:rFonts w:ascii="Courier New" w:eastAsia="Times New Roman" w:hAnsi="Courier New" w:cs="Courier New"/>
+                <w:szCs w:val="20"/>
+                <w:lang w:val="en-US" w:eastAsia="ru-RU"/>
+              </w:rPr>
+              <w:t>Min</w:t>
+            </w:r>
+            <w:r>
+              <w:rPr>
+                <w:rFonts w:ascii="Courier New" w:eastAsia="Times New Roman" w:hAnsi="Courier New" w:cs="Courier New"/>
+                <w:szCs w:val="20"/>
+                <w:lang w:eastAsia="ru-RU"/>
+              </w:rPr>
+              <w:t xml:space="preserve"> </w:t>
+            </w:r>
+            <w:r>
+              <w:rPr>
+                <w:rFonts w:ascii="Courier New" w:eastAsia="Times New Roman" w:hAnsi="Courier New" w:cs="Courier New"/>
+                <w:szCs w:val="20"/>
+                <w:lang w:eastAsia="ru-RU"/>
+              </w:rPr>
+              <w:t>–</w:t>
+            </w:r>
+            <w:r>
+              <w:rPr>
+                <w:rFonts w:ascii="Courier New" w:eastAsia="Times New Roman" w:hAnsi="Courier New" w:cs="Courier New"/>
+                <w:szCs w:val="20"/>
+                <w:lang w:eastAsia="ru-RU"/>
+              </w:rPr>
+              <w:t xml:space="preserve"> </w:t>
+            </w:r>
+            <w:r>
+              <w:rPr>
+                <w:rFonts w:ascii="Courier New" w:eastAsia="Times New Roman" w:hAnsi="Courier New" w:cs="Courier New"/>
+                <w:szCs w:val="20"/>
+                <w:lang w:eastAsia="ru-RU"/>
+              </w:rPr>
+              <w:t>значение минимального элементы</w:t>
+            </w:r>
+          </w:p>
+          <w:p>
+            <w:pPr>
+              <w:rPr>
+                <w:rFonts w:ascii="Courier New" w:hAnsi="Courier New" w:cs="Courier New"/>
+                <w:lang w:eastAsia="ru-RU"/>
+              </w:rPr>
+            </w:pPr>
+            <w:r>
+              <w:rPr>
+                <w:rFonts w:ascii="Courier New" w:hAnsi="Courier New" w:cs="Courier New"/>
+                <w:lang w:val="en-US" w:eastAsia="ru-RU"/>
+              </w:rPr>
+              <w:t>Min</w:t>
+            </w:r>
+            <w:r>
+              <w:rPr>
+                <w:rFonts w:ascii="Courier New" w:hAnsi="Courier New" w:cs="Courier New"/>
+                <w:lang w:eastAsia="ru-RU"/>
+              </w:rPr>
+              <w:t xml:space="preserve"> </w:t>
+            </w:r>
+            <w:r>
+              <w:rPr>
+                <w:rFonts w:ascii="Courier New" w:hAnsi="Courier New" w:cs="Courier New"/>
+                <w:lang w:eastAsia="ru-RU"/>
+              </w:rPr>
+              <w:sym w:font="Symbol" w:char="F0AC"/>
+            </w:r>
+            <w:r>
+              <w:rPr>
+                <w:rFonts w:ascii="Courier New" w:hAnsi="Courier New" w:cs="Courier New"/>
+                <w:lang w:eastAsia="ru-RU"/>
+              </w:rPr>
+              <w:t xml:space="preserve"> </w:t>
+            </w:r>
+            <w:r>
+              <w:rPr>
+                <w:rFonts w:ascii="Courier New" w:hAnsi="Courier New" w:cs="Courier New"/>
+                <w:lang w:val="en-US" w:eastAsia="ru-RU"/>
+              </w:rPr>
+              <w:t>V</w:t>
+            </w:r>
+            <w:r>
+              <w:rPr>
+                <w:rFonts w:ascii="Courier New" w:hAnsi="Courier New" w:cs="Courier New"/>
+                <w:lang w:eastAsia="ru-RU"/>
+              </w:rPr>
+              <w:t>[</w:t>
+            </w:r>
+            <w:r>
+              <w:rPr>
+                <w:rFonts w:ascii="Courier New" w:hAnsi="Courier New" w:cs="Courier New"/>
+                <w:lang w:val="en-US" w:eastAsia="ru-RU"/>
+              </w:rPr>
+              <w:t>Left</w:t>
+            </w:r>
+            <w:r>
+              <w:rPr>
+                <w:rFonts w:ascii="Courier New" w:hAnsi="Courier New" w:cs="Courier New"/>
+                <w:lang w:eastAsia="ru-RU"/>
+              </w:rPr>
+              <w:t>]</w:t>
+            </w:r>
+          </w:p>
+          <w:p>
+            <w:pPr>
+              <w:rPr>
+                <w:rFonts w:ascii="Courier New" w:hAnsi="Courier New" w:cs="Courier New"/>
+                <w:lang w:val="en-US" w:eastAsia="ru-RU"/>
+              </w:rPr>
+            </w:pPr>
+            <w:r>
+              <w:rPr>
+                <w:rFonts w:ascii="Courier New" w:hAnsi="Courier New" w:cs="Courier New"/>
+                <w:lang w:val="en-US" w:eastAsia="ru-RU"/>
+              </w:rPr>
+              <w:t>for</w:t>
+            </w:r>
+            <w:r>
+              <w:rPr>
+                <w:rFonts w:ascii="Courier New" w:hAnsi="Courier New" w:cs="Courier New"/>
+                <w:lang w:val="en-US" w:eastAsia="ru-RU"/>
+              </w:rPr>
+              <w:t xml:space="preserve"> </w:t>
+            </w:r>
+            <w:r>
+              <w:rPr>
+                <w:rFonts w:ascii="Courier New" w:hAnsi="Courier New" w:cs="Courier New"/>
+                <w:lang w:val="en-US" w:eastAsia="ru-RU"/>
+              </w:rPr>
+              <w:t>i</w:t>
+            </w:r>
+            <w:r>
+              <w:rPr>
+                <w:rFonts w:ascii="Courier New" w:hAnsi="Courier New" w:cs="Courier New"/>
+                <w:lang w:val="en-US" w:eastAsia="ru-RU"/>
+              </w:rPr>
+              <w:t xml:space="preserve"> = </w:t>
+            </w:r>
+            <w:r>
+              <w:rPr>
+                <w:rFonts w:ascii="Courier New" w:hAnsi="Courier New" w:cs="Courier New"/>
+                <w:lang w:val="en-US" w:eastAsia="ru-RU"/>
+              </w:rPr>
+              <w:t>Left</w:t>
+            </w:r>
+            <w:r>
+              <w:rPr>
+                <w:rFonts w:ascii="Courier New" w:hAnsi="Courier New" w:cs="Courier New"/>
+                <w:lang w:val="en-US" w:eastAsia="ru-RU"/>
+              </w:rPr>
+              <w:t xml:space="preserve">+1 (1) </w:t>
+            </w:r>
+            <w:r>
+              <w:rPr>
+                <w:rFonts w:ascii="Courier New" w:hAnsi="Courier New" w:cs="Courier New"/>
+                <w:lang w:val="en-US" w:eastAsia="ru-RU"/>
+              </w:rPr>
+              <w:t>Right</w:t>
+            </w:r>
+          </w:p>
+          <w:p>
+            <w:pPr>
+              <w:ind w:left="596"/>
+              <w:rPr>
+                <w:rFonts w:ascii="Courier New" w:hAnsi="Courier New" w:cs="Courier New"/>
+                <w:lang w:eastAsia="ru-RU"/>
+              </w:rPr>
+            </w:pPr>
+            <w:r>
+              <w:rPr>
+                <w:rFonts w:ascii="Courier New" w:hAnsi="Courier New" w:cs="Courier New"/>
+                <w:lang w:val="en-US" w:eastAsia="ru-RU"/>
+              </w:rPr>
+              <w:t>if</w:t>
+            </w:r>
+            <w:r>
+              <w:rPr>
+                <w:rFonts w:ascii="Courier New" w:hAnsi="Courier New" w:cs="Courier New"/>
+                <w:lang w:eastAsia="ru-RU"/>
+              </w:rPr>
+              <w:t xml:space="preserve"> </w:t>
+            </w:r>
+            <w:r>
+              <w:rPr>
+                <w:rFonts w:ascii="Courier New" w:hAnsi="Courier New" w:cs="Courier New"/>
+                <w:lang w:val="en-US" w:eastAsia="ru-RU"/>
+              </w:rPr>
+              <w:t>V</w:t>
+            </w:r>
+            <w:r>
+              <w:rPr>
+                <w:rFonts w:ascii="Courier New" w:hAnsi="Courier New" w:cs="Courier New"/>
+                <w:lang w:eastAsia="ru-RU"/>
+              </w:rPr>
+              <w:t>[</w:t>
+            </w:r>
+            <w:r>
+              <w:rPr>
+                <w:rFonts w:ascii="Courier New" w:hAnsi="Courier New" w:cs="Courier New"/>
+                <w:lang w:val="en-US" w:eastAsia="ru-RU"/>
+              </w:rPr>
+              <w:t>i</w:t>
+            </w:r>
+            <w:r>
+              <w:rPr>
+                <w:rFonts w:ascii="Courier New" w:hAnsi="Courier New" w:cs="Courier New"/>
+                <w:lang w:eastAsia="ru-RU"/>
+              </w:rPr>
+              <w:t xml:space="preserve">] &lt; </w:t>
+            </w:r>
+            <w:r>
+              <w:rPr>
+                <w:rFonts w:ascii="Courier New" w:hAnsi="Courier New" w:cs="Courier New"/>
+                <w:lang w:val="en-US" w:eastAsia="ru-RU"/>
+              </w:rPr>
+              <w:t>Min</w:t>
+            </w:r>
+          </w:p>
+          <w:p>
+            <w:pPr>
+              <w:ind w:left="1447"/>
+              <w:rPr>
+                <w:rFonts w:ascii="Courier New" w:hAnsi="Courier New" w:cs="Courier New"/>
+                <w:lang w:eastAsia="ru-RU"/>
+              </w:rPr>
+            </w:pPr>
+            <w:r>
+              <w:rPr>
+                <w:rFonts w:ascii="Courier New" w:hAnsi="Courier New" w:cs="Courier New"/>
+                <w:lang w:val="en-US" w:eastAsia="ru-RU"/>
+              </w:rPr>
+              <w:t>Min</w:t>
+            </w:r>
+            <w:r>
+              <w:rPr>
+                <w:rFonts w:ascii="Courier New" w:hAnsi="Courier New" w:cs="Courier New"/>
+                <w:lang w:eastAsia="ru-RU"/>
+              </w:rPr>
+              <w:t xml:space="preserve"> </w:t>
+            </w:r>
+            <w:r>
+              <w:rPr>
+                <w:rFonts w:ascii="Courier New" w:hAnsi="Courier New" w:cs="Courier New"/>
+                <w:lang w:eastAsia="ru-RU"/>
+              </w:rPr>
+              <w:sym w:font="Symbol" w:char="F0AC"/>
+            </w:r>
+            <w:r>
+              <w:rPr>
+                <w:rFonts w:ascii="Courier New" w:hAnsi="Courier New" w:cs="Courier New"/>
+                <w:lang w:eastAsia="ru-RU"/>
+              </w:rPr>
+              <w:t xml:space="preserve"> </w:t>
+            </w:r>
+            <w:r>
+              <w:rPr>
+                <w:rFonts w:ascii="Courier New" w:hAnsi="Courier New" w:cs="Courier New"/>
+                <w:lang w:val="en-US" w:eastAsia="ru-RU"/>
+              </w:rPr>
+              <w:t>V</w:t>
+            </w:r>
+            <w:r>
+              <w:rPr>
+                <w:rFonts w:ascii="Courier New" w:hAnsi="Courier New" w:cs="Courier New"/>
+                <w:lang w:eastAsia="ru-RU"/>
+              </w:rPr>
+              <w:t>[</w:t>
+            </w:r>
+            <w:r>
+              <w:rPr>
+                <w:rFonts w:ascii="Courier New" w:hAnsi="Courier New" w:cs="Courier New"/>
+                <w:lang w:val="en-US" w:eastAsia="ru-RU"/>
+              </w:rPr>
+              <w:t>i</w:t>
+            </w:r>
+            <w:r>
+              <w:rPr>
+                <w:rFonts w:ascii="Courier New" w:hAnsi="Courier New" w:cs="Courier New"/>
+                <w:lang w:eastAsia="ru-RU"/>
+              </w:rPr>
+              <w:t>]</w:t>
+            </w:r>
+          </w:p>
+          <w:p>
+            <w:pPr>
+              <w:rPr>
+                <w:rFonts w:ascii="Courier New" w:eastAsia="Times New Roman" w:hAnsi="Courier New" w:cs="Courier New"/>
+                <w:szCs w:val="20"/>
+                <w:u w:val="single"/>
+                <w:lang w:val="en-US" w:eastAsia="ru-RU"/>
+              </w:rPr>
+            </w:pPr>
+          </w:p>
+          <w:p>
+            <w:pPr>
+              <w:rPr>
+                <w:rFonts w:ascii="Courier New" w:eastAsia="Times New Roman" w:hAnsi="Courier New" w:cs="Courier New"/>
+                <w:szCs w:val="20"/>
+                <w:u w:val="single"/>
+                <w:lang w:val="en-US" w:eastAsia="ru-RU"/>
+              </w:rPr>
+            </w:pPr>
+            <w:r>
+              <w:rPr>
+                <w:rFonts w:ascii="Courier New" w:eastAsia="Times New Roman" w:hAnsi="Courier New" w:cs="Courier New"/>
+                <w:szCs w:val="20"/>
+                <w:u w:val="single"/>
+                <w:lang w:val="en-US" w:eastAsia="ru-RU"/>
+              </w:rPr>
+              <w:t xml:space="preserve">algorythm </w:t>
+            </w:r>
+            <w:r>
+              <w:rPr>
+                <w:rFonts w:ascii="Courier New" w:eastAsia="Times New Roman" w:hAnsi="Courier New" w:cs="Courier New"/>
+                <w:szCs w:val="20"/>
+                <w:u w:val="single"/>
+                <w:lang w:val="en-US" w:eastAsia="ru-RU"/>
+              </w:rPr>
+              <w:t>Sort</w:t>
+            </w:r>
+            <w:r>
+              <w:rPr>
+                <w:rFonts w:ascii="Courier New" w:eastAsia="Times New Roman" w:hAnsi="Courier New" w:cs="Courier New"/>
+                <w:szCs w:val="20"/>
+                <w:u w:val="single"/>
+                <w:lang w:val="en-US" w:eastAsia="ru-RU"/>
+              </w:rPr>
+              <w:t xml:space="preserve"> (V</w:t>
+            </w:r>
+            <w:r>
+              <w:rPr>
+                <w:rFonts w:ascii="Courier New" w:eastAsia="Times New Roman" w:hAnsi="Courier New" w:cs="Courier New"/>
+                <w:szCs w:val="20"/>
+                <w:u w:val="single"/>
+                <w:lang w:val="en-US" w:eastAsia="ru-RU"/>
+              </w:rPr>
+              <w:t>, Size</w:t>
+            </w:r>
+            <w:r>
+              <w:rPr>
+                <w:rFonts w:ascii="Courier New" w:eastAsia="Times New Roman" w:hAnsi="Courier New" w:cs="Courier New"/>
+                <w:szCs w:val="20"/>
+                <w:u w:val="single"/>
+                <w:lang w:val="en-US" w:eastAsia="ru-RU"/>
+              </w:rPr>
+              <w:t>)</w:t>
+            </w:r>
+          </w:p>
+          <w:p>
+            <w:pPr>
+              <w:rPr>
+                <w:rFonts w:ascii="Courier New" w:eastAsia="Times New Roman" w:hAnsi="Courier New" w:cs="Courier New"/>
+                <w:szCs w:val="20"/>
+                <w:lang w:eastAsia="ru-RU"/>
+              </w:rPr>
+            </w:pPr>
+            <w:r>
+              <w:rPr>
+                <w:rFonts w:ascii="Courier New" w:eastAsia="Times New Roman" w:hAnsi="Courier New" w:cs="Courier New"/>
+                <w:szCs w:val="20"/>
+                <w:lang w:val="en-US" w:eastAsia="ru-RU"/>
+              </w:rPr>
+              <w:t>input</w:t>
+            </w:r>
+            <w:r>
+              <w:rPr>
+                <w:rFonts w:ascii="Courier New" w:eastAsia="Times New Roman" w:hAnsi="Courier New" w:cs="Courier New"/>
+                <w:szCs w:val="20"/>
+                <w:lang w:eastAsia="ru-RU"/>
+              </w:rPr>
+              <w:t xml:space="preserve">: </w:t>
+            </w:r>
+            <w:r>
+              <w:rPr>
+                <w:rFonts w:ascii="Courier New" w:eastAsia="Times New Roman" w:hAnsi="Courier New" w:cs="Courier New"/>
+                <w:szCs w:val="20"/>
+                <w:lang w:val="en-US" w:eastAsia="ru-RU"/>
+              </w:rPr>
+              <w:t>V</w:t>
+            </w:r>
+            <w:r>
+              <w:rPr>
+                <w:rFonts w:ascii="Courier New" w:eastAsia="Times New Roman" w:hAnsi="Courier New" w:cs="Courier New"/>
+                <w:szCs w:val="20"/>
+                <w:lang w:eastAsia="ru-RU"/>
+              </w:rPr>
+              <w:t xml:space="preserve"> – </w:t>
+            </w:r>
+            <w:r>
+              <w:rPr>
+                <w:rFonts w:ascii="Courier New" w:eastAsia="Times New Roman" w:hAnsi="Courier New" w:cs="Courier New"/>
+                <w:szCs w:val="20"/>
+                <w:lang w:eastAsia="ru-RU"/>
+              </w:rPr>
+              <w:t xml:space="preserve">одномерный массив </w:t>
+            </w:r>
+          </w:p>
+          <w:p>
+            <w:pPr>
+              <w:ind w:left="1163"/>
+              <w:rPr>
+                <w:rFonts w:ascii="Courier New" w:eastAsia="Times New Roman" w:hAnsi="Courier New" w:cs="Courier New"/>
+                <w:szCs w:val="20"/>
+                <w:lang w:eastAsia="ru-RU"/>
+              </w:rPr>
+            </w:pPr>
+            <w:r>
+              <w:rPr>
+                <w:rFonts w:ascii="Courier New" w:eastAsia="Times New Roman" w:hAnsi="Courier New" w:cs="Courier New"/>
+                <w:szCs w:val="20"/>
+                <w:lang w:val="en-US" w:eastAsia="ru-RU"/>
+              </w:rPr>
+              <w:t>Size</w:t>
+            </w:r>
+            <w:r>
+              <w:rPr>
+                <w:rFonts w:ascii="Courier New" w:eastAsia="Times New Roman" w:hAnsi="Courier New" w:cs="Courier New"/>
+                <w:szCs w:val="20"/>
+                <w:lang w:val="en-US" w:eastAsia="ru-RU"/>
+              </w:rPr>
+              <w:t xml:space="preserve"> – </w:t>
+            </w:r>
+            <w:r>
+              <w:rPr>
+                <w:rFonts w:ascii="Courier New" w:eastAsia="Times New Roman" w:hAnsi="Courier New" w:cs="Courier New"/>
+                <w:szCs w:val="20"/>
+                <w:lang w:eastAsia="ru-RU"/>
+              </w:rPr>
+              <w:t>размер массива</w:t>
+            </w:r>
+          </w:p>
+          <w:p>
+            <w:pPr>
+              <w:rPr>
+                <w:rFonts w:ascii="Courier New" w:eastAsia="Times New Roman" w:hAnsi="Courier New" w:cs="Courier New"/>
+                <w:szCs w:val="20"/>
+                <w:lang w:eastAsia="ru-RU"/>
+              </w:rPr>
+            </w:pPr>
+            <w:r>
+              <w:rPr>
+                <w:rFonts w:ascii="Courier New" w:eastAsia="Times New Roman" w:hAnsi="Courier New" w:cs="Courier New"/>
+                <w:szCs w:val="20"/>
+                <w:lang w:val="en-US" w:eastAsia="ru-RU"/>
+              </w:rPr>
+              <w:t>output</w:t>
+            </w:r>
+            <w:r>
+              <w:rPr>
+                <w:rFonts w:ascii="Courier New" w:eastAsia="Times New Roman" w:hAnsi="Courier New" w:cs="Courier New"/>
+                <w:szCs w:val="20"/>
+                <w:lang w:eastAsia="ru-RU"/>
+              </w:rPr>
+              <w:t xml:space="preserve">: </w:t>
+            </w:r>
+            <w:r>
+              <w:rPr>
+                <w:rFonts w:ascii="Courier New" w:eastAsia="Times New Roman" w:hAnsi="Courier New" w:cs="Courier New"/>
+                <w:szCs w:val="20"/>
+                <w:lang w:val="en-US" w:eastAsia="ru-RU"/>
+              </w:rPr>
+              <w:t>V</w:t>
+            </w:r>
+            <w:r>
+              <w:rPr>
+                <w:rFonts w:ascii="Courier New" w:eastAsia="Times New Roman" w:hAnsi="Courier New" w:cs="Courier New"/>
+                <w:szCs w:val="20"/>
+                <w:lang w:eastAsia="ru-RU"/>
+              </w:rPr>
+              <w:t xml:space="preserve"> – </w:t>
+            </w:r>
+            <w:r>
+              <w:rPr>
+                <w:rFonts w:ascii="Courier New" w:eastAsia="Times New Roman" w:hAnsi="Courier New" w:cs="Courier New"/>
+                <w:szCs w:val="20"/>
+                <w:lang w:eastAsia="ru-RU"/>
+              </w:rPr>
+              <w:t xml:space="preserve">отсортированный </w:t>
+            </w:r>
+            <w:r>
+              <w:rPr>
+                <w:rFonts w:ascii="Courier New" w:eastAsia="Times New Roman" w:hAnsi="Courier New" w:cs="Courier New"/>
+                <w:szCs w:val="20"/>
+                <w:lang w:eastAsia="ru-RU"/>
+              </w:rPr>
+              <w:t>массив</w:t>
+            </w:r>
+          </w:p>
+          <w:p>
+            <w:pPr>
+              <w:rPr>
+                <w:rFonts w:ascii="Courier New" w:eastAsia="Times New Roman" w:hAnsi="Courier New" w:cs="Courier New"/>
+                <w:szCs w:val="20"/>
+                <w:lang w:eastAsia="ru-RU"/>
+              </w:rPr>
+            </w:pPr>
+            <w:bookmarkStart w:id="3" w:name="_GoBack"/>
+            <w:bookmarkEnd w:id="3"/>
+          </w:p>
+          <w:p>
+            <w:pPr>
+              <w:rPr>
+                <w:rFonts w:ascii="Courier New" w:hAnsi="Courier New" w:cs="Courier New"/>
+                <w:lang w:val="en-US" w:eastAsia="ru-RU"/>
+              </w:rPr>
+            </w:pPr>
+            <w:r>
+              <w:rPr>
+                <w:rFonts w:ascii="Courier New" w:hAnsi="Courier New" w:cs="Courier New"/>
+                <w:lang w:val="en-US" w:eastAsia="ru-RU"/>
+              </w:rPr>
+              <w:t>for</w:t>
+            </w:r>
+            <w:r>
+              <w:rPr>
+                <w:rFonts w:ascii="Courier New" w:hAnsi="Courier New" w:cs="Courier New"/>
+                <w:lang w:eastAsia="ru-RU"/>
+              </w:rPr>
+              <w:t xml:space="preserve"> </w:t>
+            </w:r>
+            <w:r>
+              <w:rPr>
+                <w:rFonts w:ascii="Courier New" w:hAnsi="Courier New" w:cs="Courier New"/>
+                <w:lang w:val="en-US" w:eastAsia="ru-RU"/>
+              </w:rPr>
+              <w:t>i</w:t>
+            </w:r>
+            <w:r>
+              <w:rPr>
+                <w:rFonts w:ascii="Courier New" w:hAnsi="Courier New" w:cs="Courier New"/>
+                <w:lang w:eastAsia="ru-RU"/>
+              </w:rPr>
+              <w:t xml:space="preserve"> = 1 (1) </w:t>
+            </w:r>
+            <w:r>
+              <w:rPr>
+                <w:rFonts w:ascii="Courier New" w:hAnsi="Courier New" w:cs="Courier New"/>
+                <w:lang w:val="en-US" w:eastAsia="ru-RU"/>
+              </w:rPr>
+              <w:t>Size-1</w:t>
+            </w:r>
+          </w:p>
+          <w:p>
+            <w:pPr>
+              <w:ind w:left="596"/>
+              <w:rPr>
+                <w:rFonts w:ascii="Courier New" w:hAnsi="Courier New" w:cs="Courier New"/>
+                <w:lang w:val="en-US" w:eastAsia="ru-RU"/>
+              </w:rPr>
+            </w:pPr>
+            <w:r>
+              <w:rPr>
+                <w:rFonts w:ascii="Courier New" w:hAnsi="Courier New" w:cs="Courier New"/>
+                <w:lang w:val="en-US" w:eastAsia="ru-RU"/>
+              </w:rPr>
+              <w:t>for j = i (1) Size</w:t>
+            </w:r>
+          </w:p>
+          <w:p>
+            <w:pPr>
+              <w:ind w:left="1447"/>
+              <w:rPr>
+                <w:rFonts w:ascii="Courier New" w:hAnsi="Courier New" w:cs="Courier New"/>
+                <w:lang w:eastAsia="ru-RU"/>
+              </w:rPr>
+            </w:pPr>
+            <w:r>
+              <w:rPr>
+                <w:rFonts w:ascii="Courier New" w:hAnsi="Courier New" w:cs="Courier New"/>
+                <w:lang w:val="en-US" w:eastAsia="ru-RU"/>
+              </w:rPr>
+              <w:t>if</w:t>
+            </w:r>
+            <w:r>
+              <w:rPr>
+                <w:rFonts w:ascii="Courier New" w:hAnsi="Courier New" w:cs="Courier New"/>
+                <w:lang w:eastAsia="ru-RU"/>
+              </w:rPr>
+              <w:t xml:space="preserve"> </w:t>
+            </w:r>
+            <w:r>
+              <w:rPr>
+                <w:rFonts w:ascii="Courier New" w:hAnsi="Courier New" w:cs="Courier New"/>
+                <w:lang w:val="en-US" w:eastAsia="ru-RU"/>
+              </w:rPr>
+              <w:t>V</w:t>
+            </w:r>
+            <w:r>
+              <w:rPr>
+                <w:rFonts w:ascii="Courier New" w:hAnsi="Courier New" w:cs="Courier New"/>
+                <w:lang w:eastAsia="ru-RU"/>
+              </w:rPr>
+              <w:t>[</w:t>
+            </w:r>
+            <w:r>
+              <w:rPr>
+                <w:rFonts w:ascii="Courier New" w:hAnsi="Courier New" w:cs="Courier New"/>
+                <w:lang w:val="en-US" w:eastAsia="ru-RU"/>
+              </w:rPr>
+              <w:t>i</w:t>
+            </w:r>
+            <w:r>
+              <w:rPr>
+                <w:rFonts w:ascii="Courier New" w:hAnsi="Courier New" w:cs="Courier New"/>
+                <w:lang w:eastAsia="ru-RU"/>
+              </w:rPr>
+              <w:t xml:space="preserve">] </w:t>
+            </w:r>
+            <w:r>
+              <w:rPr>
+                <w:rFonts w:ascii="Courier New" w:hAnsi="Courier New" w:cs="Courier New"/>
+                <w:lang w:eastAsia="ru-RU"/>
+              </w:rPr>
+              <w:t>&gt;</w:t>
+            </w:r>
+            <w:r>
+              <w:rPr>
+                <w:rFonts w:ascii="Courier New" w:hAnsi="Courier New" w:cs="Courier New"/>
+                <w:lang w:eastAsia="ru-RU"/>
+              </w:rPr>
+              <w:t xml:space="preserve"> </w:t>
+            </w:r>
+            <w:r>
+              <w:rPr>
+                <w:rFonts w:ascii="Courier New" w:hAnsi="Courier New" w:cs="Courier New"/>
+                <w:lang w:val="en-US" w:eastAsia="ru-RU"/>
+              </w:rPr>
+              <w:t>V</w:t>
+            </w:r>
+            <w:r>
+              <w:rPr>
+                <w:rFonts w:ascii="Courier New" w:hAnsi="Courier New" w:cs="Courier New"/>
+                <w:lang w:eastAsia="ru-RU"/>
+              </w:rPr>
+              <w:t>[</w:t>
+            </w:r>
+            <w:r>
+              <w:rPr>
+                <w:rFonts w:ascii="Courier New" w:hAnsi="Courier New" w:cs="Courier New"/>
+                <w:lang w:val="en-US" w:eastAsia="ru-RU"/>
+              </w:rPr>
+              <w:t>j</w:t>
+            </w:r>
+            <w:r>
+              <w:rPr>
+                <w:rFonts w:ascii="Courier New" w:hAnsi="Courier New" w:cs="Courier New"/>
+                <w:lang w:eastAsia="ru-RU"/>
+              </w:rPr>
+              <w:t xml:space="preserve">] </w:t>
+            </w:r>
+          </w:p>
+          <w:p>
+            <w:pPr>
+              <w:ind w:left="2155"/>
+              <w:rPr>
+                <w:rFonts w:ascii="Courier New" w:hAnsi="Courier New" w:cs="Courier New"/>
+                <w:lang w:eastAsia="ru-RU"/>
+              </w:rPr>
+            </w:pPr>
+            <w:r>
+              <w:rPr>
+                <w:rFonts w:ascii="Courier New" w:hAnsi="Courier New" w:cs="Courier New"/>
+                <w:lang w:eastAsia="ru-RU"/>
+              </w:rPr>
+              <w:t xml:space="preserve">поменять местами </w:t>
+            </w:r>
+            <w:r>
+              <w:rPr>
+                <w:rFonts w:ascii="Courier New" w:hAnsi="Courier New" w:cs="Courier New"/>
+                <w:lang w:val="en-US" w:eastAsia="ru-RU"/>
+              </w:rPr>
+              <w:t>V</w:t>
+            </w:r>
+            <w:r>
+              <w:rPr>
+                <w:rFonts w:ascii="Courier New" w:hAnsi="Courier New" w:cs="Courier New"/>
+                <w:lang w:eastAsia="ru-RU"/>
+              </w:rPr>
+              <w:t>[</w:t>
+            </w:r>
+            <w:r>
+              <w:rPr>
+                <w:rFonts w:ascii="Courier New" w:hAnsi="Courier New" w:cs="Courier New"/>
+                <w:lang w:val="en-US" w:eastAsia="ru-RU"/>
+              </w:rPr>
+              <w:t>i</w:t>
+            </w:r>
+            <w:r>
+              <w:rPr>
+                <w:rFonts w:ascii="Courier New" w:hAnsi="Courier New" w:cs="Courier New"/>
+                <w:lang w:eastAsia="ru-RU"/>
+              </w:rPr>
+              <w:t xml:space="preserve">], </w:t>
+            </w:r>
+            <w:r>
+              <w:rPr>
+                <w:rFonts w:ascii="Courier New" w:hAnsi="Courier New" w:cs="Courier New"/>
+                <w:lang w:val="en-US" w:eastAsia="ru-RU"/>
+              </w:rPr>
+              <w:t>V</w:t>
+            </w:r>
+            <w:r>
+              <w:rPr>
+                <w:rFonts w:ascii="Courier New" w:hAnsi="Courier New" w:cs="Courier New"/>
+                <w:lang w:eastAsia="ru-RU"/>
+              </w:rPr>
+              <w:t>[</w:t>
+            </w:r>
+            <w:r>
+              <w:rPr>
+                <w:rFonts w:ascii="Courier New" w:hAnsi="Courier New" w:cs="Courier New"/>
+                <w:lang w:val="en-US" w:eastAsia="ru-RU"/>
+              </w:rPr>
+              <w:t>j</w:t>
+            </w:r>
+            <w:r>
+              <w:rPr>
+                <w:rFonts w:ascii="Courier New" w:hAnsi="Courier New" w:cs="Courier New"/>
+                <w:lang w:eastAsia="ru-RU"/>
+              </w:rPr>
+              <w:t>]</w:t>
             </w:r>
           </w:p>
         </w:tc>
@@ -2931,7 +4140,6 @@
         <w:tc>
           <w:tcPr>
             <w:tcW w:w="5000" w:type="pct"/>
-            <w:gridSpan w:val="2"/>
           </w:tcPr>
           <w:p>
             <w:pPr>
@@ -2958,7 +4166,6 @@
         <w:tc>
           <w:tcPr>
             <w:tcW w:w="5000" w:type="pct"/>
-            <w:gridSpan w:val="2"/>
           </w:tcPr>
           <w:p>
             <w:pPr>
@@ -3680,7 +4887,7 @@
           </w:p>
         </w:tc>
       </w:tr>
-      <w:bookmarkEnd w:id="3"/>
+      <w:bookmarkEnd w:id="2"/>
     </w:tbl>
     <w:p>
       <w:pPr>
@@ -4269,7 +5476,7 @@
   <w:abstractNum w:abstractNumId="5">
     <w:nsid w:val="69E076D3"/>
     <w:multiLevelType w:val="hybridMultilevel"/>
-    <w:tmpl w:val="87682012"/>
+    <w:tmpl w:val="07BE74BE"/>
     <w:lvl w:ilvl="0" w:tplc="04190001">
       <w:start w:val="1"/>
       <w:numFmt w:val="bullet"/>
@@ -5293,7 +6500,7 @@
 </file>
 
 <file path=customXml/itemProps1.xml><?xml version="1.0" encoding="utf-8"?>
-<ds:datastoreItem xmlns:ds="http://schemas.openxmlformats.org/officeDocument/2006/customXml" ds:itemID="{2AC9B560-BC4B-41DF-BEEE-22DCBFCB93C3}">
+<ds:datastoreItem xmlns:ds="http://schemas.openxmlformats.org/officeDocument/2006/customXml" ds:itemID="{A6E4152D-4DEF-4F53-9B57-F6D431FE6A8A}">
   <ds:schemaRefs>
     <ds:schemaRef ds:uri="http://schemas.openxmlformats.org/officeDocument/2006/bibliography"/>
   </ds:schemaRefs>

</xml_diff>